<commit_message>
correct sketches with new parallel sets
</commit_message>
<xml_diff>
--- a/checkpoints/03/report_30.docx
+++ b/checkpoints/03/report_30.docx
@@ -4,7 +4,7 @@
   <w:body>
     <w:p>
       <w:pPr>
-        <w:pStyle w:val="Nadpis1"/>
+        <w:pStyle w:val="Heading1"/>
         <w:jc w:val="center"/>
         <w:rPr>
           <w:rFonts w:ascii="Arial" w:eastAsia="Arial" w:hAnsi="Arial" w:cs="Arial"/>
@@ -25,7 +25,7 @@
     </w:p>
     <w:p>
       <w:pPr>
-        <w:pStyle w:val="Nadpis1"/>
+        <w:pStyle w:val="Heading1"/>
         <w:spacing w:before="0"/>
         <w:jc w:val="center"/>
         <w:rPr>
@@ -118,7 +118,7 @@
           <w:noProof/>
         </w:rPr>
         <w:drawing>
-          <wp:inline distT="114300" distB="114300" distL="114300" distR="114300">
+          <wp:inline distT="114300" distB="114300" distL="114300" distR="114300" wp14:anchorId="5554614A" wp14:editId="21253D75">
             <wp:extent cx="4653172" cy="3492183"/>
             <wp:effectExtent l="0" t="0" r="0" b="0"/>
             <wp:docPr id="3" name="image3.jpg"/>
@@ -215,27 +215,35 @@
           <w:rFonts w:ascii="Calibri" w:eastAsia="Calibri" w:hAnsi="Calibri" w:cs="Calibri"/>
         </w:rPr>
       </w:pPr>
+      <w:bookmarkStart w:id="0" w:name="_GoBack"/>
       <w:r>
         <w:rPr>
           <w:rFonts w:ascii="Calibri" w:eastAsia="Calibri" w:hAnsi="Calibri" w:cs="Calibri"/>
           <w:noProof/>
         </w:rPr>
         <w:drawing>
-          <wp:inline distT="114300" distB="114300" distL="114300" distR="114300">
-            <wp:extent cx="4902866" cy="3492183"/>
-            <wp:effectExtent l="0" t="0" r="0" b="0"/>
-            <wp:docPr id="2" name="image2.jpg"/>
-            <wp:cNvGraphicFramePr/>
+          <wp:inline distT="0" distB="0" distL="0" distR="0" wp14:anchorId="272C3561" wp14:editId="785CCD13">
+            <wp:extent cx="4669100" cy="3301139"/>
+            <wp:effectExtent l="0" t="0" r="5080" b="1270"/>
+            <wp:docPr id="6" name="Picture 6" descr="A picture containing text, map&#10;&#10;Description automatically generated"/>
+            <wp:cNvGraphicFramePr>
+              <a:graphicFrameLocks xmlns:a="http://schemas.openxmlformats.org/drawingml/2006/main" noChangeAspect="1"/>
+            </wp:cNvGraphicFramePr>
             <a:graphic xmlns:a="http://schemas.openxmlformats.org/drawingml/2006/main">
               <a:graphicData uri="http://schemas.openxmlformats.org/drawingml/2006/picture">
                 <pic:pic xmlns:pic="http://schemas.openxmlformats.org/drawingml/2006/picture">
                   <pic:nvPicPr>
-                    <pic:cNvPr id="0" name="image2.jpg"/>
-                    <pic:cNvPicPr preferRelativeResize="0"/>
+                    <pic:cNvPr id="6" name="projecsketch-10.jpg"/>
+                    <pic:cNvPicPr/>
                   </pic:nvPicPr>
                   <pic:blipFill>
-                    <a:blip r:embed="rId8"/>
-                    <a:srcRect/>
+                    <a:blip r:embed="rId8" cstate="print">
+                      <a:extLst>
+                        <a:ext uri="{28A0092B-C50C-407E-A947-70E740481C1C}">
+                          <a14:useLocalDpi xmlns:a14="http://schemas.microsoft.com/office/drawing/2010/main" val="0"/>
+                        </a:ext>
+                      </a:extLst>
+                    </a:blip>
                     <a:stretch>
                       <a:fillRect/>
                     </a:stretch>
@@ -243,12 +251,11 @@
                   <pic:spPr>
                     <a:xfrm>
                       <a:off x="0" y="0"/>
-                      <a:ext cx="4902866" cy="3492183"/>
+                      <a:ext cx="4676652" cy="3306478"/>
                     </a:xfrm>
                     <a:prstGeom prst="rect">
                       <a:avLst/>
                     </a:prstGeom>
-                    <a:ln/>
                   </pic:spPr>
                 </pic:pic>
               </a:graphicData>
@@ -256,6 +263,7 @@
           </wp:inline>
         </w:drawing>
       </w:r>
+      <w:bookmarkEnd w:id="0"/>
     </w:p>
     <w:p>
       <w:pPr>
@@ -384,7 +392,7 @@
           <w:noProof/>
         </w:rPr>
         <w:drawing>
-          <wp:anchor distT="114300" distB="114300" distL="114300" distR="114300" simplePos="0" relativeHeight="251658240" behindDoc="0" locked="0" layoutInCell="1" hidden="0" allowOverlap="1">
+          <wp:anchor distT="114300" distB="114300" distL="114300" distR="114300" simplePos="0" relativeHeight="251658240" behindDoc="0" locked="0" layoutInCell="1" hidden="0" allowOverlap="1" wp14:anchorId="17B472CC" wp14:editId="00A4BD60">
             <wp:simplePos x="0" y="0"/>
             <wp:positionH relativeFrom="column">
               <wp:posOffset>422910</wp:posOffset>
@@ -1091,37 +1099,41 @@
         </w:rPr>
         <w:t xml:space="preserve"> 2. Comparative size of each set can be compared by drawing them on each other with mouse. Storyboard is shown below:</w:t>
       </w:r>
-    </w:p>
-    <w:p>
-      <w:pPr>
-        <w:widowControl w:val="0"/>
-        <w:spacing w:after="120"/>
-        <w:jc w:val="center"/>
-        <w:rPr>
-          <w:rFonts w:ascii="Calibri" w:eastAsia="Calibri" w:hAnsi="Calibri" w:cs="Calibri"/>
-        </w:rPr>
-      </w:pPr>
       <w:r>
         <w:rPr>
           <w:rFonts w:ascii="Calibri" w:eastAsia="Calibri" w:hAnsi="Calibri" w:cs="Calibri"/>
           <w:noProof/>
         </w:rPr>
+        <w:t xml:space="preserve"> </w:t>
+      </w:r>
+      <w:r>
+        <w:rPr>
+          <w:rFonts w:ascii="Calibri" w:eastAsia="Calibri" w:hAnsi="Calibri" w:cs="Calibri"/>
+          <w:noProof/>
+        </w:rPr>
         <w:drawing>
-          <wp:inline distT="114300" distB="114300" distL="114300" distR="114300">
-            <wp:extent cx="5514023" cy="3903184"/>
-            <wp:effectExtent l="0" t="0" r="0" b="0"/>
-            <wp:docPr id="1" name="image1.jpg"/>
-            <wp:cNvGraphicFramePr/>
+          <wp:inline distT="0" distB="0" distL="0" distR="0" wp14:anchorId="0086329C" wp14:editId="0238FAEB">
+            <wp:extent cx="6116320" cy="4324350"/>
+            <wp:effectExtent l="0" t="0" r="5080" b="6350"/>
+            <wp:docPr id="5" name="Picture 5" descr="A map with text&#10;&#10;Description automatically generated"/>
+            <wp:cNvGraphicFramePr>
+              <a:graphicFrameLocks xmlns:a="http://schemas.openxmlformats.org/drawingml/2006/main" noChangeAspect="1"/>
+            </wp:cNvGraphicFramePr>
             <a:graphic xmlns:a="http://schemas.openxmlformats.org/drawingml/2006/main">
               <a:graphicData uri="http://schemas.openxmlformats.org/drawingml/2006/picture">
                 <pic:pic xmlns:pic="http://schemas.openxmlformats.org/drawingml/2006/picture">
                   <pic:nvPicPr>
-                    <pic:cNvPr id="0" name="image1.jpg"/>
-                    <pic:cNvPicPr preferRelativeResize="0"/>
+                    <pic:cNvPr id="5" name="projecsketch-11.jpg"/>
+                    <pic:cNvPicPr/>
                   </pic:nvPicPr>
                   <pic:blipFill>
-                    <a:blip r:embed="rId10"/>
-                    <a:srcRect/>
+                    <a:blip r:embed="rId10" cstate="print">
+                      <a:extLst>
+                        <a:ext uri="{28A0092B-C50C-407E-A947-70E740481C1C}">
+                          <a14:useLocalDpi xmlns:a14="http://schemas.microsoft.com/office/drawing/2010/main" val="0"/>
+                        </a:ext>
+                      </a:extLst>
+                    </a:blip>
                     <a:stretch>
                       <a:fillRect/>
                     </a:stretch>
@@ -1129,12 +1141,11 @@
                   <pic:spPr>
                     <a:xfrm>
                       <a:off x="0" y="0"/>
-                      <a:ext cx="5514023" cy="3903184"/>
+                      <a:ext cx="6116320" cy="4324350"/>
                     </a:xfrm>
                     <a:prstGeom prst="rect">
                       <a:avLst/>
                     </a:prstGeom>
-                    <a:ln/>
                   </pic:spPr>
                 </pic:pic>
               </a:graphicData>
@@ -1405,8 +1416,6 @@
           <w:highlight w:val="yellow"/>
         </w:rPr>
       </w:pPr>
-      <w:bookmarkStart w:id="0" w:name="_GoBack"/>
-      <w:bookmarkEnd w:id="0"/>
     </w:p>
     <w:p>
       <w:pPr>
@@ -1829,7 +1838,7 @@
       </w:pPr>
     </w:pPrDefault>
   </w:docDefaults>
-  <w:latentStyles w:defLockedState="0" w:defUIPriority="99" w:defSemiHidden="0" w:defUnhideWhenUsed="0" w:defQFormat="0" w:count="376">
+  <w:latentStyles w:defLockedState="0" w:defUIPriority="99" w:defSemiHidden="0" w:defUnhideWhenUsed="0" w:defQFormat="0" w:count="377">
     <w:lsdException w:name="Normal" w:uiPriority="0" w:qFormat="1"/>
     <w:lsdException w:name="heading 1" w:uiPriority="9" w:qFormat="1"/>
     <w:lsdException w:name="heading 2" w:semiHidden="1" w:uiPriority="9" w:unhideWhenUsed="1" w:qFormat="1"/>
@@ -1935,7 +1944,6 @@
     <w:lsdException w:name="HTML Sample" w:semiHidden="1" w:unhideWhenUsed="1"/>
     <w:lsdException w:name="HTML Typewriter" w:semiHidden="1" w:unhideWhenUsed="1"/>
     <w:lsdException w:name="HTML Variable" w:semiHidden="1" w:unhideWhenUsed="1"/>
-    <w:lsdException w:name="Normal Table" w:semiHidden="1" w:unhideWhenUsed="1"/>
     <w:lsdException w:name="annotation subject" w:semiHidden="1" w:unhideWhenUsed="1"/>
     <w:lsdException w:name="No List" w:semiHidden="1" w:unhideWhenUsed="1"/>
     <w:lsdException w:name="Outline List 1" w:semiHidden="1" w:unhideWhenUsed="1"/>
@@ -1982,10 +1990,8 @@
     <w:lsdException w:name="Table Subtle 2" w:semiHidden="1" w:unhideWhenUsed="1"/>
     <w:lsdException w:name="Table Web 1" w:semiHidden="1" w:unhideWhenUsed="1"/>
     <w:lsdException w:name="Table Web 2" w:semiHidden="1" w:unhideWhenUsed="1"/>
-    <w:lsdException w:name="Table Web 3" w:semiHidden="1" w:unhideWhenUsed="1"/>
     <w:lsdException w:name="Balloon Text" w:semiHidden="1" w:unhideWhenUsed="1"/>
     <w:lsdException w:name="Table Grid" w:uiPriority="39"/>
-    <w:lsdException w:name="Table Theme" w:semiHidden="1" w:unhideWhenUsed="1"/>
     <w:lsdException w:name="Placeholder Text" w:semiHidden="1"/>
     <w:lsdException w:name="No Spacing" w:uiPriority="1" w:qFormat="1"/>
     <w:lsdException w:name="Light Shading" w:uiPriority="60"/>
@@ -2206,15 +2212,16 @@
     <w:lsdException w:name="Hashtag" w:semiHidden="1" w:unhideWhenUsed="1"/>
     <w:lsdException w:name="Unresolved Mention" w:semiHidden="1" w:unhideWhenUsed="1"/>
     <w:lsdException w:name="Smart Link" w:semiHidden="1" w:unhideWhenUsed="1"/>
+    <w:lsdException w:name="Smart Link Error" w:semiHidden="1" w:unhideWhenUsed="1"/>
   </w:latentStyles>
-  <w:style w:type="paragraph" w:default="1" w:styleId="Normln">
+  <w:style w:type="paragraph" w:default="1" w:styleId="Normal">
     <w:name w:val="Normal"/>
     <w:qFormat/>
   </w:style>
-  <w:style w:type="paragraph" w:styleId="Nadpis1">
+  <w:style w:type="paragraph" w:styleId="Heading1">
     <w:name w:val="heading 1"/>
-    <w:basedOn w:val="Normln"/>
-    <w:next w:val="Normln"/>
+    <w:basedOn w:val="Normal"/>
+    <w:next w:val="Normal"/>
     <w:uiPriority w:val="9"/>
     <w:qFormat/>
     <w:pPr>
@@ -2231,10 +2238,10 @@
       <w:szCs w:val="32"/>
     </w:rPr>
   </w:style>
-  <w:style w:type="paragraph" w:styleId="Nadpis2">
+  <w:style w:type="paragraph" w:styleId="Heading2">
     <w:name w:val="heading 2"/>
-    <w:basedOn w:val="Normln"/>
-    <w:next w:val="Normln"/>
+    <w:basedOn w:val="Normal"/>
+    <w:next w:val="Normal"/>
     <w:uiPriority w:val="9"/>
     <w:semiHidden/>
     <w:unhideWhenUsed/>
@@ -2253,10 +2260,10 @@
       <w:szCs w:val="26"/>
     </w:rPr>
   </w:style>
-  <w:style w:type="paragraph" w:styleId="Nadpis3">
+  <w:style w:type="paragraph" w:styleId="Heading3">
     <w:name w:val="heading 3"/>
-    <w:basedOn w:val="Normln"/>
-    <w:next w:val="Normln"/>
+    <w:basedOn w:val="Normal"/>
+    <w:next w:val="Normal"/>
     <w:uiPriority w:val="9"/>
     <w:semiHidden/>
     <w:unhideWhenUsed/>
@@ -2273,10 +2280,10 @@
       <w:szCs w:val="28"/>
     </w:rPr>
   </w:style>
-  <w:style w:type="paragraph" w:styleId="Nadpis4">
+  <w:style w:type="paragraph" w:styleId="Heading4">
     <w:name w:val="heading 4"/>
-    <w:basedOn w:val="Normln"/>
-    <w:next w:val="Normln"/>
+    <w:basedOn w:val="Normal"/>
+    <w:next w:val="Normal"/>
     <w:uiPriority w:val="9"/>
     <w:semiHidden/>
     <w:unhideWhenUsed/>
@@ -2291,10 +2298,10 @@
       <w:b/>
     </w:rPr>
   </w:style>
-  <w:style w:type="paragraph" w:styleId="Nadpis5">
+  <w:style w:type="paragraph" w:styleId="Heading5">
     <w:name w:val="heading 5"/>
-    <w:basedOn w:val="Normln"/>
-    <w:next w:val="Normln"/>
+    <w:basedOn w:val="Normal"/>
+    <w:next w:val="Normal"/>
     <w:uiPriority w:val="9"/>
     <w:semiHidden/>
     <w:unhideWhenUsed/>
@@ -2311,10 +2318,10 @@
       <w:szCs w:val="22"/>
     </w:rPr>
   </w:style>
-  <w:style w:type="paragraph" w:styleId="Nadpis6">
+  <w:style w:type="paragraph" w:styleId="Heading6">
     <w:name w:val="heading 6"/>
-    <w:basedOn w:val="Normln"/>
-    <w:next w:val="Normln"/>
+    <w:basedOn w:val="Normal"/>
+    <w:next w:val="Normal"/>
     <w:uiPriority w:val="9"/>
     <w:semiHidden/>
     <w:unhideWhenUsed/>
@@ -2331,13 +2338,13 @@
       <w:szCs w:val="20"/>
     </w:rPr>
   </w:style>
-  <w:style w:type="character" w:default="1" w:styleId="Standardnpsmoodstavce">
+  <w:style w:type="character" w:default="1" w:styleId="DefaultParagraphFont">
     <w:name w:val="Default Paragraph Font"/>
     <w:uiPriority w:val="1"/>
     <w:semiHidden/>
     <w:unhideWhenUsed/>
   </w:style>
-  <w:style w:type="table" w:default="1" w:styleId="Normlntabulka">
+  <w:style w:type="table" w:default="1" w:styleId="TableNormal">
     <w:name w:val="Normal Table"/>
     <w:uiPriority w:val="99"/>
     <w:semiHidden/>
@@ -2352,14 +2359,14 @@
       </w:tblCellMar>
     </w:tblPr>
   </w:style>
-  <w:style w:type="numbering" w:default="1" w:styleId="Bezseznamu">
+  <w:style w:type="numbering" w:default="1" w:styleId="NoList">
     <w:name w:val="No List"/>
     <w:uiPriority w:val="99"/>
     <w:semiHidden/>
     <w:unhideWhenUsed/>
   </w:style>
-  <w:style w:type="table" w:customStyle="1" w:styleId="TableNormal">
-    <w:name w:val="Table Normal"/>
+  <w:style w:type="table" w:customStyle="1" w:styleId="TableNormal1">
+    <w:name w:val="Table Normal1"/>
     <w:tblPr>
       <w:tblCellMar>
         <w:top w:w="0" w:type="dxa"/>
@@ -2369,10 +2376,10 @@
       </w:tblCellMar>
     </w:tblPr>
   </w:style>
-  <w:style w:type="paragraph" w:styleId="Nzev">
+  <w:style w:type="paragraph" w:styleId="Title">
     <w:name w:val="Title"/>
-    <w:basedOn w:val="Normln"/>
-    <w:next w:val="Normln"/>
+    <w:basedOn w:val="Normal"/>
+    <w:next w:val="Normal"/>
     <w:uiPriority w:val="10"/>
     <w:qFormat/>
     <w:pPr>
@@ -2386,10 +2393,10 @@
       <w:szCs w:val="72"/>
     </w:rPr>
   </w:style>
-  <w:style w:type="paragraph" w:styleId="Podnadpis">
+  <w:style w:type="paragraph" w:styleId="Subtitle">
     <w:name w:val="Subtitle"/>
-    <w:basedOn w:val="Normln"/>
-    <w:next w:val="Normln"/>
+    <w:basedOn w:val="Normal"/>
+    <w:next w:val="Normal"/>
     <w:uiPriority w:val="11"/>
     <w:qFormat/>
     <w:pPr>
@@ -2405,10 +2412,10 @@
       <w:szCs w:val="48"/>
     </w:rPr>
   </w:style>
-  <w:style w:type="paragraph" w:styleId="Zhlav">
+  <w:style w:type="paragraph" w:styleId="Header">
     <w:name w:val="header"/>
-    <w:basedOn w:val="Normln"/>
-    <w:link w:val="ZhlavChar"/>
+    <w:basedOn w:val="Normal"/>
+    <w:link w:val="HeaderChar"/>
     <w:uiPriority w:val="99"/>
     <w:unhideWhenUsed/>
     <w:rsid w:val="007B4E19"/>
@@ -2420,17 +2427,17 @@
       <w:spacing w:after="0"/>
     </w:pPr>
   </w:style>
-  <w:style w:type="character" w:customStyle="1" w:styleId="ZhlavChar">
-    <w:name w:val="Záhlaví Char"/>
-    <w:basedOn w:val="Standardnpsmoodstavce"/>
-    <w:link w:val="Zhlav"/>
+  <w:style w:type="character" w:customStyle="1" w:styleId="HeaderChar">
+    <w:name w:val="Header Char"/>
+    <w:basedOn w:val="DefaultParagraphFont"/>
+    <w:link w:val="Header"/>
     <w:uiPriority w:val="99"/>
     <w:rsid w:val="007B4E19"/>
   </w:style>
-  <w:style w:type="paragraph" w:styleId="Zpat">
+  <w:style w:type="paragraph" w:styleId="Footer">
     <w:name w:val="footer"/>
-    <w:basedOn w:val="Normln"/>
-    <w:link w:val="ZpatChar"/>
+    <w:basedOn w:val="Normal"/>
+    <w:link w:val="FooterChar"/>
     <w:uiPriority w:val="99"/>
     <w:unhideWhenUsed/>
     <w:rsid w:val="007B4E19"/>
@@ -2442,10 +2449,10 @@
       <w:spacing w:after="0"/>
     </w:pPr>
   </w:style>
-  <w:style w:type="character" w:customStyle="1" w:styleId="ZpatChar">
-    <w:name w:val="Zápatí Char"/>
-    <w:basedOn w:val="Standardnpsmoodstavce"/>
-    <w:link w:val="Zpat"/>
+  <w:style w:type="character" w:customStyle="1" w:styleId="FooterChar">
+    <w:name w:val="Footer Char"/>
+    <w:basedOn w:val="DefaultParagraphFont"/>
+    <w:link w:val="Footer"/>
     <w:uiPriority w:val="99"/>
     <w:rsid w:val="007B4E19"/>
   </w:style>

</xml_diff>